<commit_message>
Ajusta layout para unificar calculos
</commit_message>
<xml_diff>
--- a/relatorio/Template3.docx
+++ b/relatorio/Template3.docx
@@ -10,6 +10,8 @@
           <w:szCs w:val="24"/>
         </w:rPr>
       </w:pPr>
+      <w:bookmarkStart w:id="0" w:name="_GoBack"/>
+      <w:bookmarkEnd w:id="0"/>
       <w:r>
         <w:rPr>
           <w:b/>
@@ -104,8 +106,6 @@
         </w:rPr>
         <w:t xml:space="preserve">  </w:t>
       </w:r>
-      <w:bookmarkStart w:id="0" w:name="_GoBack"/>
-      <w:bookmarkEnd w:id="0"/>
       <w:r>
         <w:rPr>
           <w:rFonts w:cstheme="minorHAnsi"/>
@@ -390,12 +390,12 @@
       <w:tblGrid>
         <w:gridCol w:w="1100"/>
         <w:gridCol w:w="51"/>
-        <w:gridCol w:w="3215"/>
+        <w:gridCol w:w="2648"/>
         <w:gridCol w:w="1276"/>
-        <w:gridCol w:w="1134"/>
         <w:gridCol w:w="1417"/>
+        <w:gridCol w:w="1559"/>
         <w:gridCol w:w="1276"/>
-        <w:gridCol w:w="1276"/>
+        <w:gridCol w:w="1418"/>
       </w:tblGrid>
       <w:tr>
         <w:tc>
@@ -420,7 +420,7 @@
         </w:tc>
         <w:tc>
           <w:tcPr>
-            <w:tcW w:w="3266" w:type="dxa"/>
+            <w:tcW w:w="2699" w:type="dxa"/>
             <w:gridSpan w:val="2"/>
             <w:shd w:val="clear" w:color="auto" w:fill="D9D9D9" w:themeFill="background1" w:themeFillShade="D9"/>
           </w:tcPr>
@@ -460,33 +460,6 @@
         </w:tc>
         <w:tc>
           <w:tcPr>
-            <w:tcW w:w="1134" w:type="dxa"/>
-            <w:shd w:val="clear" w:color="auto" w:fill="D9D9D9" w:themeFill="background1" w:themeFillShade="D9"/>
-          </w:tcPr>
-          <w:p>
-            <w:pPr>
-              <w:rPr>
-                <w:rFonts w:cstheme="minorHAnsi"/>
-              </w:rPr>
-            </w:pPr>
-            <w:proofErr w:type="gramStart"/>
-            <w:r>
-              <w:rPr>
-                <w:rFonts w:cstheme="minorHAnsi"/>
-              </w:rPr>
-              <w:t>Correção(</w:t>
-            </w:r>
-            <w:proofErr w:type="gramEnd"/>
-            <w:r>
-              <w:rPr>
-                <w:rFonts w:cstheme="minorHAnsi"/>
-              </w:rPr>
-              <w:t>%)</w:t>
-            </w:r>
-          </w:p>
-        </w:tc>
-        <w:tc>
-          <w:tcPr>
             <w:tcW w:w="1417" w:type="dxa"/>
             <w:shd w:val="clear" w:color="auto" w:fill="D9D9D9" w:themeFill="background1" w:themeFillShade="D9"/>
           </w:tcPr>
@@ -496,6 +469,33 @@
                 <w:rFonts w:cstheme="minorHAnsi"/>
               </w:rPr>
             </w:pPr>
+            <w:proofErr w:type="gramStart"/>
+            <w:r>
+              <w:rPr>
+                <w:rFonts w:cstheme="minorHAnsi"/>
+              </w:rPr>
+              <w:t>Correção(</w:t>
+            </w:r>
+            <w:proofErr w:type="gramEnd"/>
+            <w:r>
+              <w:rPr>
+                <w:rFonts w:cstheme="minorHAnsi"/>
+              </w:rPr>
+              <w:t>%)</w:t>
+            </w:r>
+          </w:p>
+        </w:tc>
+        <w:tc>
+          <w:tcPr>
+            <w:tcW w:w="1559" w:type="dxa"/>
+            <w:shd w:val="clear" w:color="auto" w:fill="D9D9D9" w:themeFill="background1" w:themeFillShade="D9"/>
+          </w:tcPr>
+          <w:p>
+            <w:pPr>
+              <w:rPr>
+                <w:rFonts w:cstheme="minorHAnsi"/>
+              </w:rPr>
+            </w:pPr>
             <w:proofErr w:type="spellStart"/>
             <w:r>
               <w:rPr>
@@ -541,7 +541,7 @@
         </w:tc>
         <w:tc>
           <w:tcPr>
-            <w:tcW w:w="1276" w:type="dxa"/>
+            <w:tcW w:w="1418" w:type="dxa"/>
             <w:shd w:val="clear" w:color="auto" w:fill="D9D9D9" w:themeFill="background1" w:themeFillShade="D9"/>
           </w:tcPr>
           <w:p>
@@ -644,11 +644,15 @@
             <w:pPr>
               <w:rPr>
                 <w:rFonts w:cstheme="minorHAnsi"/>
-              </w:rPr>
-            </w:pPr>
-            <w:r>
-              <w:rPr>
-                <w:rFonts w:cstheme="minorHAnsi"/>
+                <w:sz w:val="18"/>
+                <w:szCs w:val="18"/>
+              </w:rPr>
+            </w:pPr>
+            <w:r>
+              <w:rPr>
+                <w:rFonts w:cstheme="minorHAnsi"/>
+                <w:sz w:val="18"/>
+                <w:szCs w:val="18"/>
               </w:rPr>
               <w:t>{{</w:t>
             </w:r>
@@ -657,6 +661,8 @@
             <w:r>
               <w:rPr>
                 <w:rFonts w:cstheme="minorHAnsi"/>
+                <w:sz w:val="18"/>
+                <w:szCs w:val="18"/>
               </w:rPr>
               <w:t>item.</w:t>
             </w:r>
@@ -664,6 +670,8 @@
             <w:r>
               <w:rPr>
                 <w:rFonts w:cstheme="minorHAnsi"/>
+                <w:sz w:val="18"/>
+                <w:szCs w:val="18"/>
               </w:rPr>
               <w:t>data</w:t>
             </w:r>
@@ -671,6 +679,8 @@
             <w:r>
               <w:rPr>
                 <w:rFonts w:cstheme="minorHAnsi"/>
+                <w:sz w:val="18"/>
+                <w:szCs w:val="18"/>
               </w:rPr>
               <w:t>}}</w:t>
             </w:r>
@@ -678,7 +688,7 @@
         </w:tc>
         <w:tc>
           <w:tcPr>
-            <w:tcW w:w="3215" w:type="dxa"/>
+            <w:tcW w:w="2648" w:type="dxa"/>
             <w:tcBorders>
               <w:bottom w:val="single" w:sz="4" w:space="0" w:color="auto"/>
             </w:tcBorders>
@@ -687,11 +697,15 @@
             <w:pPr>
               <w:rPr>
                 <w:rFonts w:cstheme="minorHAnsi"/>
-              </w:rPr>
-            </w:pPr>
-            <w:r>
-              <w:rPr>
-                <w:rFonts w:cstheme="minorHAnsi"/>
+                <w:sz w:val="18"/>
+                <w:szCs w:val="18"/>
+              </w:rPr>
+            </w:pPr>
+            <w:r>
+              <w:rPr>
+                <w:rFonts w:cstheme="minorHAnsi"/>
+                <w:sz w:val="18"/>
+                <w:szCs w:val="18"/>
               </w:rPr>
               <w:t>{{</w:t>
             </w:r>
@@ -700,6 +714,8 @@
             <w:r>
               <w:rPr>
                 <w:rFonts w:cstheme="minorHAnsi"/>
+                <w:sz w:val="18"/>
+                <w:szCs w:val="18"/>
               </w:rPr>
               <w:t>item.</w:t>
             </w:r>
@@ -707,6 +723,8 @@
             <w:r>
               <w:rPr>
                 <w:rFonts w:cstheme="minorHAnsi"/>
+                <w:sz w:val="18"/>
+                <w:szCs w:val="18"/>
               </w:rPr>
               <w:t>descricao</w:t>
             </w:r>
@@ -714,6 +732,8 @@
             <w:r>
               <w:rPr>
                 <w:rFonts w:cstheme="minorHAnsi"/>
+                <w:sz w:val="18"/>
+                <w:szCs w:val="18"/>
               </w:rPr>
               <w:t>}}</w:t>
             </w:r>
@@ -730,11 +750,15 @@
             <w:pPr>
               <w:rPr>
                 <w:rFonts w:cstheme="minorHAnsi"/>
-              </w:rPr>
-            </w:pPr>
-            <w:r>
-              <w:rPr>
-                <w:rFonts w:cstheme="minorHAnsi"/>
+                <w:sz w:val="18"/>
+                <w:szCs w:val="18"/>
+              </w:rPr>
+            </w:pPr>
+            <w:r>
+              <w:rPr>
+                <w:rFonts w:cstheme="minorHAnsi"/>
+                <w:sz w:val="18"/>
+                <w:szCs w:val="18"/>
               </w:rPr>
               <w:t>{{</w:t>
             </w:r>
@@ -743,6 +767,8 @@
             <w:r>
               <w:rPr>
                 <w:rFonts w:cstheme="minorHAnsi"/>
+                <w:sz w:val="18"/>
+                <w:szCs w:val="18"/>
               </w:rPr>
               <w:t>item.</w:t>
             </w:r>
@@ -750,6 +776,8 @@
             <w:r>
               <w:rPr>
                 <w:rFonts w:cstheme="minorHAnsi"/>
+                <w:sz w:val="18"/>
+                <w:szCs w:val="18"/>
               </w:rPr>
               <w:t>valor</w:t>
             </w:r>
@@ -757,49 +785,8 @@
             <w:r>
               <w:rPr>
                 <w:rFonts w:cstheme="minorHAnsi"/>
-              </w:rPr>
-              <w:t>}}</w:t>
-            </w:r>
-          </w:p>
-        </w:tc>
-        <w:tc>
-          <w:tcPr>
-            <w:tcW w:w="1134" w:type="dxa"/>
-            <w:tcBorders>
-              <w:bottom w:val="single" w:sz="4" w:space="0" w:color="auto"/>
-            </w:tcBorders>
-          </w:tcPr>
-          <w:p>
-            <w:pPr>
-              <w:rPr>
-                <w:rFonts w:cstheme="minorHAnsi"/>
-              </w:rPr>
-            </w:pPr>
-            <w:r>
-              <w:rPr>
-                <w:rFonts w:cstheme="minorHAnsi"/>
-              </w:rPr>
-              <w:t>{{</w:t>
-            </w:r>
-            <w:proofErr w:type="spellStart"/>
-            <w:proofErr w:type="gramStart"/>
-            <w:r>
-              <w:rPr>
-                <w:rFonts w:cstheme="minorHAnsi"/>
-              </w:rPr>
-              <w:t>item.</w:t>
-            </w:r>
-            <w:proofErr w:type="gramEnd"/>
-            <w:r>
-              <w:rPr>
-                <w:rFonts w:cstheme="minorHAnsi"/>
-              </w:rPr>
-              <w:t>correcao</w:t>
-            </w:r>
-            <w:proofErr w:type="spellEnd"/>
-            <w:r>
-              <w:rPr>
-                <w:rFonts w:cstheme="minorHAnsi"/>
+                <w:sz w:val="18"/>
+                <w:szCs w:val="18"/>
               </w:rPr>
               <w:t>}}</w:t>
             </w:r>
@@ -816,11 +803,15 @@
             <w:pPr>
               <w:rPr>
                 <w:rFonts w:cstheme="minorHAnsi"/>
-              </w:rPr>
-            </w:pPr>
-            <w:r>
-              <w:rPr>
-                <w:rFonts w:cstheme="minorHAnsi"/>
+                <w:sz w:val="18"/>
+                <w:szCs w:val="18"/>
+              </w:rPr>
+            </w:pPr>
+            <w:r>
+              <w:rPr>
+                <w:rFonts w:cstheme="minorHAnsi"/>
+                <w:sz w:val="18"/>
+                <w:szCs w:val="18"/>
               </w:rPr>
               <w:t>{{</w:t>
             </w:r>
@@ -829,6 +820,8 @@
             <w:r>
               <w:rPr>
                 <w:rFonts w:cstheme="minorHAnsi"/>
+                <w:sz w:val="18"/>
+                <w:szCs w:val="18"/>
               </w:rPr>
               <w:t>item.</w:t>
             </w:r>
@@ -836,6 +829,61 @@
             <w:r>
               <w:rPr>
                 <w:rFonts w:cstheme="minorHAnsi"/>
+                <w:sz w:val="18"/>
+                <w:szCs w:val="18"/>
+              </w:rPr>
+              <w:t>correcao</w:t>
+            </w:r>
+            <w:proofErr w:type="spellEnd"/>
+            <w:r>
+              <w:rPr>
+                <w:rFonts w:cstheme="minorHAnsi"/>
+                <w:sz w:val="18"/>
+                <w:szCs w:val="18"/>
+              </w:rPr>
+              <w:t>}}</w:t>
+            </w:r>
+          </w:p>
+        </w:tc>
+        <w:tc>
+          <w:tcPr>
+            <w:tcW w:w="1559" w:type="dxa"/>
+            <w:tcBorders>
+              <w:bottom w:val="single" w:sz="4" w:space="0" w:color="auto"/>
+            </w:tcBorders>
+          </w:tcPr>
+          <w:p>
+            <w:pPr>
+              <w:rPr>
+                <w:rFonts w:cstheme="minorHAnsi"/>
+                <w:sz w:val="18"/>
+                <w:szCs w:val="18"/>
+              </w:rPr>
+            </w:pPr>
+            <w:r>
+              <w:rPr>
+                <w:rFonts w:cstheme="minorHAnsi"/>
+                <w:sz w:val="18"/>
+                <w:szCs w:val="18"/>
+              </w:rPr>
+              <w:t>{{</w:t>
+            </w:r>
+            <w:proofErr w:type="spellStart"/>
+            <w:proofErr w:type="gramStart"/>
+            <w:r>
+              <w:rPr>
+                <w:rFonts w:cstheme="minorHAnsi"/>
+                <w:sz w:val="18"/>
+                <w:szCs w:val="18"/>
+              </w:rPr>
+              <w:t>item.</w:t>
+            </w:r>
+            <w:proofErr w:type="gramEnd"/>
+            <w:r>
+              <w:rPr>
+                <w:rFonts w:cstheme="minorHAnsi"/>
+                <w:sz w:val="18"/>
+                <w:szCs w:val="18"/>
               </w:rPr>
               <w:t>corrigido</w:t>
             </w:r>
@@ -843,6 +891,8 @@
             <w:r>
               <w:rPr>
                 <w:rFonts w:cstheme="minorHAnsi"/>
+                <w:sz w:val="18"/>
+                <w:szCs w:val="18"/>
               </w:rPr>
               <w:t>}}</w:t>
             </w:r>
@@ -859,11 +909,15 @@
             <w:pPr>
               <w:rPr>
                 <w:rFonts w:cstheme="minorHAnsi"/>
-              </w:rPr>
-            </w:pPr>
-            <w:r>
-              <w:rPr>
-                <w:rFonts w:cstheme="minorHAnsi"/>
+                <w:sz w:val="18"/>
+                <w:szCs w:val="18"/>
+              </w:rPr>
+            </w:pPr>
+            <w:r>
+              <w:rPr>
+                <w:rFonts w:cstheme="minorHAnsi"/>
+                <w:sz w:val="18"/>
+                <w:szCs w:val="18"/>
               </w:rPr>
               <w:t>{{</w:t>
             </w:r>
@@ -872,6 +926,8 @@
             <w:r>
               <w:rPr>
                 <w:rFonts w:cstheme="minorHAnsi"/>
+                <w:sz w:val="18"/>
+                <w:szCs w:val="18"/>
               </w:rPr>
               <w:t>item.</w:t>
             </w:r>
@@ -879,6 +935,8 @@
             <w:r>
               <w:rPr>
                 <w:rFonts w:cstheme="minorHAnsi"/>
+                <w:sz w:val="18"/>
+                <w:szCs w:val="18"/>
               </w:rPr>
               <w:t>juros</w:t>
             </w:r>
@@ -886,6 +944,8 @@
             <w:r>
               <w:rPr>
                 <w:rFonts w:cstheme="minorHAnsi"/>
+                <w:sz w:val="18"/>
+                <w:szCs w:val="18"/>
               </w:rPr>
               <w:t>}}</w:t>
             </w:r>
@@ -893,7 +953,7 @@
         </w:tc>
         <w:tc>
           <w:tcPr>
-            <w:tcW w:w="1276" w:type="dxa"/>
+            <w:tcW w:w="1418" w:type="dxa"/>
             <w:tcBorders>
               <w:bottom w:val="single" w:sz="4" w:space="0" w:color="auto"/>
             </w:tcBorders>
@@ -902,11 +962,15 @@
             <w:pPr>
               <w:rPr>
                 <w:rFonts w:cstheme="minorHAnsi"/>
-              </w:rPr>
-            </w:pPr>
-            <w:r>
-              <w:rPr>
-                <w:rFonts w:cstheme="minorHAnsi"/>
+                <w:sz w:val="18"/>
+                <w:szCs w:val="18"/>
+              </w:rPr>
+            </w:pPr>
+            <w:r>
+              <w:rPr>
+                <w:rFonts w:cstheme="minorHAnsi"/>
+                <w:sz w:val="18"/>
+                <w:szCs w:val="18"/>
               </w:rPr>
               <w:t>{{</w:t>
             </w:r>
@@ -915,6 +979,8 @@
             <w:r>
               <w:rPr>
                 <w:rFonts w:cstheme="minorHAnsi"/>
+                <w:sz w:val="18"/>
+                <w:szCs w:val="18"/>
               </w:rPr>
               <w:t>item.</w:t>
             </w:r>
@@ -922,6 +988,8 @@
             <w:r>
               <w:rPr>
                 <w:rFonts w:cstheme="minorHAnsi"/>
+                <w:sz w:val="18"/>
+                <w:szCs w:val="18"/>
               </w:rPr>
               <w:t>total</w:t>
             </w:r>
@@ -929,6 +997,8 @@
             <w:r>
               <w:rPr>
                 <w:rFonts w:cstheme="minorHAnsi"/>
+                <w:sz w:val="18"/>
+                <w:szCs w:val="18"/>
               </w:rPr>
               <w:t>}}</w:t>
             </w:r>
@@ -948,11 +1018,15 @@
             <w:pPr>
               <w:rPr>
                 <w:rFonts w:cstheme="minorHAnsi"/>
-              </w:rPr>
-            </w:pPr>
-            <w:r>
-              <w:rPr>
-                <w:rFonts w:cstheme="minorHAnsi"/>
+                <w:sz w:val="18"/>
+                <w:szCs w:val="18"/>
+              </w:rPr>
+            </w:pPr>
+            <w:r>
+              <w:rPr>
+                <w:rFonts w:cstheme="minorHAnsi"/>
+                <w:sz w:val="18"/>
+                <w:szCs w:val="18"/>
               </w:rPr>
               <w:t>{%</w:t>
             </w:r>
@@ -961,6 +1035,8 @@
             <w:r>
               <w:rPr>
                 <w:rFonts w:cstheme="minorHAnsi"/>
+                <w:sz w:val="18"/>
+                <w:szCs w:val="18"/>
               </w:rPr>
               <w:t>tr</w:t>
             </w:r>
@@ -969,6 +1045,8 @@
             <w:r>
               <w:rPr>
                 <w:rFonts w:cstheme="minorHAnsi"/>
+                <w:sz w:val="18"/>
+                <w:szCs w:val="18"/>
               </w:rPr>
               <w:t xml:space="preserve"> </w:t>
             </w:r>
@@ -976,6 +1054,8 @@
             <w:r>
               <w:rPr>
                 <w:rFonts w:cstheme="minorHAnsi"/>
+                <w:sz w:val="18"/>
+                <w:szCs w:val="18"/>
               </w:rPr>
               <w:t>endfor</w:t>
             </w:r>
@@ -983,6 +1063,8 @@
             <w:r>
               <w:rPr>
                 <w:rFonts w:cstheme="minorHAnsi"/>
+                <w:sz w:val="18"/>
+                <w:szCs w:val="18"/>
               </w:rPr>
               <w:t xml:space="preserve"> %}</w:t>
             </w:r>
@@ -1005,13 +1087,15 @@
             <w:pPr>
               <w:rPr>
                 <w:rFonts w:cstheme="minorHAnsi"/>
-              </w:rPr>
-            </w:pPr>
-          </w:p>
-        </w:tc>
-        <w:tc>
-          <w:tcPr>
-            <w:tcW w:w="3215" w:type="dxa"/>
+                <w:sz w:val="18"/>
+                <w:szCs w:val="18"/>
+              </w:rPr>
+            </w:pPr>
+          </w:p>
+        </w:tc>
+        <w:tc>
+          <w:tcPr>
+            <w:tcW w:w="2648" w:type="dxa"/>
             <w:tcBorders>
               <w:top w:val="single" w:sz="4" w:space="0" w:color="auto"/>
               <w:left w:val="single" w:sz="4" w:space="0" w:color="auto"/>
@@ -1023,11 +1107,15 @@
             <w:pPr>
               <w:rPr>
                 <w:rFonts w:cstheme="minorHAnsi"/>
-              </w:rPr>
-            </w:pPr>
-            <w:r>
-              <w:rPr>
-                <w:rFonts w:cstheme="minorHAnsi"/>
+                <w:sz w:val="18"/>
+                <w:szCs w:val="18"/>
+              </w:rPr>
+            </w:pPr>
+            <w:r>
+              <w:rPr>
+                <w:rFonts w:cstheme="minorHAnsi"/>
+                <w:sz w:val="18"/>
+                <w:szCs w:val="18"/>
               </w:rPr>
               <w:t>**Totais:</w:t>
             </w:r>
@@ -1047,11 +1135,15 @@
             <w:pPr>
               <w:rPr>
                 <w:rFonts w:cstheme="minorHAnsi"/>
-              </w:rPr>
-            </w:pPr>
-            <w:r>
-              <w:rPr>
-                <w:rFonts w:cstheme="minorHAnsi"/>
+                <w:sz w:val="18"/>
+                <w:szCs w:val="18"/>
+              </w:rPr>
+            </w:pPr>
+            <w:r>
+              <w:rPr>
+                <w:rFonts w:cstheme="minorHAnsi"/>
+                <w:sz w:val="18"/>
+                <w:szCs w:val="18"/>
               </w:rPr>
               <w:t>{</w:t>
             </w:r>
@@ -1059,12 +1151,16 @@
             <w:r>
               <w:rPr>
                 <w:rFonts w:cstheme="minorHAnsi"/>
+                <w:sz w:val="18"/>
+                <w:szCs w:val="18"/>
               </w:rPr>
               <w:t>{</w:t>
             </w:r>
             <w:r>
               <w:rPr>
                 <w:rFonts w:cstheme="minorHAnsi"/>
+                <w:sz w:val="18"/>
+                <w:szCs w:val="18"/>
               </w:rPr>
               <w:t xml:space="preserve"> </w:t>
             </w:r>
@@ -1073,18 +1169,24 @@
             <w:r>
               <w:rPr>
                 <w:rFonts w:cstheme="minorHAnsi"/>
+                <w:sz w:val="18"/>
+                <w:szCs w:val="18"/>
               </w:rPr>
               <w:t>calculo.</w:t>
             </w:r>
             <w:r>
               <w:rPr>
                 <w:rFonts w:cstheme="minorHAnsi"/>
+                <w:sz w:val="18"/>
+                <w:szCs w:val="18"/>
               </w:rPr>
               <w:t>total_</w:t>
             </w:r>
             <w:r>
               <w:rPr>
                 <w:rFonts w:cstheme="minorHAnsi"/>
+                <w:sz w:val="18"/>
+                <w:szCs w:val="18"/>
               </w:rPr>
               <w:t>corrigido</w:t>
             </w:r>
@@ -1092,27 +1194,11 @@
             <w:r>
               <w:rPr>
                 <w:rFonts w:cstheme="minorHAnsi"/>
+                <w:sz w:val="18"/>
+                <w:szCs w:val="18"/>
               </w:rPr>
               <w:t>}}</w:t>
             </w:r>
-          </w:p>
-        </w:tc>
-        <w:tc>
-          <w:tcPr>
-            <w:tcW w:w="1134" w:type="dxa"/>
-            <w:tcBorders>
-              <w:top w:val="single" w:sz="4" w:space="0" w:color="auto"/>
-              <w:left w:val="single" w:sz="4" w:space="0" w:color="auto"/>
-              <w:bottom w:val="single" w:sz="4" w:space="0" w:color="auto"/>
-              <w:right w:val="single" w:sz="4" w:space="0" w:color="auto"/>
-            </w:tcBorders>
-          </w:tcPr>
-          <w:p>
-            <w:pPr>
-              <w:rPr>
-                <w:rFonts w:cstheme="minorHAnsi"/>
-              </w:rPr>
-            </w:pPr>
           </w:p>
         </w:tc>
         <w:tc>
@@ -1129,11 +1215,35 @@
             <w:pPr>
               <w:rPr>
                 <w:rFonts w:cstheme="minorHAnsi"/>
-              </w:rPr>
-            </w:pPr>
-            <w:r>
-              <w:rPr>
-                <w:rFonts w:cstheme="minorHAnsi"/>
+                <w:sz w:val="18"/>
+                <w:szCs w:val="18"/>
+              </w:rPr>
+            </w:pPr>
+          </w:p>
+        </w:tc>
+        <w:tc>
+          <w:tcPr>
+            <w:tcW w:w="1559" w:type="dxa"/>
+            <w:tcBorders>
+              <w:top w:val="single" w:sz="4" w:space="0" w:color="auto"/>
+              <w:left w:val="single" w:sz="4" w:space="0" w:color="auto"/>
+              <w:bottom w:val="single" w:sz="4" w:space="0" w:color="auto"/>
+              <w:right w:val="single" w:sz="4" w:space="0" w:color="auto"/>
+            </w:tcBorders>
+          </w:tcPr>
+          <w:p>
+            <w:pPr>
+              <w:rPr>
+                <w:rFonts w:cstheme="minorHAnsi"/>
+                <w:sz w:val="18"/>
+                <w:szCs w:val="18"/>
+              </w:rPr>
+            </w:pPr>
+            <w:r>
+              <w:rPr>
+                <w:rFonts w:cstheme="minorHAnsi"/>
+                <w:sz w:val="18"/>
+                <w:szCs w:val="18"/>
               </w:rPr>
               <w:t>{</w:t>
             </w:r>
@@ -1141,12 +1251,16 @@
             <w:r>
               <w:rPr>
                 <w:rFonts w:cstheme="minorHAnsi"/>
+                <w:sz w:val="18"/>
+                <w:szCs w:val="18"/>
               </w:rPr>
               <w:t>{</w:t>
             </w:r>
             <w:r>
               <w:rPr>
                 <w:rFonts w:cstheme="minorHAnsi"/>
+                <w:sz w:val="18"/>
+                <w:szCs w:val="18"/>
               </w:rPr>
               <w:t xml:space="preserve"> </w:t>
             </w:r>
@@ -1155,30 +1269,40 @@
             <w:r>
               <w:rPr>
                 <w:rFonts w:cstheme="minorHAnsi"/>
+                <w:sz w:val="18"/>
+                <w:szCs w:val="18"/>
               </w:rPr>
               <w:t>calculo.</w:t>
             </w:r>
             <w:r>
               <w:rPr>
                 <w:rFonts w:cstheme="minorHAnsi"/>
+                <w:sz w:val="18"/>
+                <w:szCs w:val="18"/>
               </w:rPr>
               <w:t>total_</w:t>
             </w:r>
             <w:r>
               <w:rPr>
                 <w:rFonts w:cstheme="minorHAnsi"/>
+                <w:sz w:val="18"/>
+                <w:szCs w:val="18"/>
               </w:rPr>
               <w:t>parcela_</w:t>
             </w:r>
             <w:r>
               <w:rPr>
                 <w:rFonts w:cstheme="minorHAnsi"/>
+                <w:sz w:val="18"/>
+                <w:szCs w:val="18"/>
               </w:rPr>
               <w:t>corrigid</w:t>
             </w:r>
             <w:r>
               <w:rPr>
                 <w:rFonts w:cstheme="minorHAnsi"/>
+                <w:sz w:val="18"/>
+                <w:szCs w:val="18"/>
               </w:rPr>
               <w:t>a</w:t>
             </w:r>
@@ -1186,6 +1310,8 @@
             <w:r>
               <w:rPr>
                 <w:rFonts w:cstheme="minorHAnsi"/>
+                <w:sz w:val="18"/>
+                <w:szCs w:val="18"/>
               </w:rPr>
               <w:t>}}</w:t>
             </w:r>
@@ -1205,11 +1331,15 @@
             <w:pPr>
               <w:rPr>
                 <w:rFonts w:cstheme="minorHAnsi"/>
-              </w:rPr>
-            </w:pPr>
-            <w:r>
-              <w:rPr>
-                <w:rFonts w:cstheme="minorHAnsi"/>
+                <w:sz w:val="18"/>
+                <w:szCs w:val="18"/>
+              </w:rPr>
+            </w:pPr>
+            <w:r>
+              <w:rPr>
+                <w:rFonts w:cstheme="minorHAnsi"/>
+                <w:sz w:val="18"/>
+                <w:szCs w:val="18"/>
               </w:rPr>
               <w:t>{</w:t>
             </w:r>
@@ -1217,12 +1347,16 @@
             <w:r>
               <w:rPr>
                 <w:rFonts w:cstheme="minorHAnsi"/>
+                <w:sz w:val="18"/>
+                <w:szCs w:val="18"/>
               </w:rPr>
               <w:t>{</w:t>
             </w:r>
             <w:r>
               <w:rPr>
                 <w:rFonts w:cstheme="minorHAnsi"/>
+                <w:sz w:val="18"/>
+                <w:szCs w:val="18"/>
               </w:rPr>
               <w:t xml:space="preserve"> </w:t>
             </w:r>
@@ -1231,12 +1365,16 @@
             <w:r>
               <w:rPr>
                 <w:rFonts w:cstheme="minorHAnsi"/>
+                <w:sz w:val="18"/>
+                <w:szCs w:val="18"/>
               </w:rPr>
               <w:t>calculo.</w:t>
             </w:r>
             <w:r>
               <w:rPr>
                 <w:rFonts w:cstheme="minorHAnsi"/>
+                <w:sz w:val="18"/>
+                <w:szCs w:val="18"/>
               </w:rPr>
               <w:t>total_juros</w:t>
             </w:r>
@@ -1244,12 +1382,16 @@
             <w:r>
               <w:rPr>
                 <w:rFonts w:cstheme="minorHAnsi"/>
+                <w:sz w:val="18"/>
+                <w:szCs w:val="18"/>
               </w:rPr>
               <w:t xml:space="preserve"> </w:t>
             </w:r>
             <w:r>
               <w:rPr>
                 <w:rFonts w:cstheme="minorHAnsi"/>
+                <w:sz w:val="18"/>
+                <w:szCs w:val="18"/>
               </w:rPr>
               <w:t>}}</w:t>
             </w:r>
@@ -1257,7 +1399,7 @@
         </w:tc>
         <w:tc>
           <w:tcPr>
-            <w:tcW w:w="1276" w:type="dxa"/>
+            <w:tcW w:w="1418" w:type="dxa"/>
             <w:tcBorders>
               <w:top w:val="single" w:sz="4" w:space="0" w:color="auto"/>
               <w:left w:val="single" w:sz="4" w:space="0" w:color="auto"/>
@@ -1269,11 +1411,15 @@
             <w:pPr>
               <w:rPr>
                 <w:rFonts w:cstheme="minorHAnsi"/>
-              </w:rPr>
-            </w:pPr>
-            <w:r>
-              <w:rPr>
-                <w:rFonts w:cstheme="minorHAnsi"/>
+                <w:sz w:val="18"/>
+                <w:szCs w:val="18"/>
+              </w:rPr>
+            </w:pPr>
+            <w:r>
+              <w:rPr>
+                <w:rFonts w:cstheme="minorHAnsi"/>
+                <w:sz w:val="18"/>
+                <w:szCs w:val="18"/>
               </w:rPr>
               <w:t>{</w:t>
             </w:r>
@@ -1281,12 +1427,16 @@
             <w:r>
               <w:rPr>
                 <w:rFonts w:cstheme="minorHAnsi"/>
+                <w:sz w:val="18"/>
+                <w:szCs w:val="18"/>
               </w:rPr>
               <w:t>{</w:t>
             </w:r>
             <w:r>
               <w:rPr>
                 <w:rFonts w:cstheme="minorHAnsi"/>
+                <w:sz w:val="18"/>
+                <w:szCs w:val="18"/>
               </w:rPr>
               <w:t xml:space="preserve"> </w:t>
             </w:r>
@@ -1295,18 +1445,24 @@
             <w:r>
               <w:rPr>
                 <w:rFonts w:cstheme="minorHAnsi"/>
+                <w:sz w:val="18"/>
+                <w:szCs w:val="18"/>
               </w:rPr>
               <w:t>calculo.</w:t>
             </w:r>
             <w:r>
               <w:rPr>
                 <w:rFonts w:cstheme="minorHAnsi"/>
+                <w:sz w:val="18"/>
+                <w:szCs w:val="18"/>
               </w:rPr>
               <w:t>total_</w:t>
             </w:r>
             <w:r>
               <w:rPr>
                 <w:rFonts w:cstheme="minorHAnsi"/>
+                <w:sz w:val="18"/>
+                <w:szCs w:val="18"/>
               </w:rPr>
               <w:t>atualizado</w:t>
             </w:r>
@@ -1314,6 +1470,8 @@
             <w:r>
               <w:rPr>
                 <w:rFonts w:cstheme="minorHAnsi"/>
+                <w:sz w:val="18"/>
+                <w:szCs w:val="18"/>
               </w:rPr>
               <w:t>}}</w:t>
             </w:r>
@@ -2960,7 +3118,7 @@
   <w:tbl>
     <w:tblPr>
       <w:tblStyle w:val="Tabelacomgrade"/>
-      <w:tblW w:w="10456" w:type="dxa"/>
+      <w:tblW w:w="10042" w:type="dxa"/>
       <w:tblInd w:w="-1134" w:type="dxa"/>
       <w:tblBorders>
         <w:top w:val="none" w:sz="0" w:space="0" w:color="auto"/>
@@ -2970,10 +3128,11 @@
         <w:insideH w:val="none" w:sz="0" w:space="0" w:color="auto"/>
         <w:insideV w:val="none" w:sz="0" w:space="0" w:color="auto"/>
       </w:tblBorders>
+      <w:tblLayout w:type="fixed"/>
       <w:tblLook w:val="04A0" w:firstRow="1" w:lastRow="0" w:firstColumn="1" w:lastColumn="0" w:noHBand="0" w:noVBand="1"/>
     </w:tblPr>
     <w:tblGrid>
-      <w:gridCol w:w="1656"/>
+      <w:gridCol w:w="1242"/>
       <w:gridCol w:w="8800"/>
     </w:tblGrid>
     <w:tr>
@@ -2982,7 +3141,7 @@
       </w:trPr>
       <w:tc>
         <w:tcPr>
-          <w:tcW w:w="1656" w:type="dxa"/>
+          <w:tcW w:w="1242" w:type="dxa"/>
         </w:tcPr>
         <w:p>
           <w:pPr>
@@ -3001,7 +3160,7 @@
               <w:lang w:eastAsia="pt-BR"/>
             </w:rPr>
             <w:drawing>
-              <wp:inline distT="0" distB="0" distL="0" distR="0" wp14:anchorId="24C301B6" wp14:editId="6825588A">
+              <wp:inline distT="0" distB="0" distL="0" distR="0" wp14:anchorId="1EC87089" wp14:editId="0A92065F">
                 <wp:extent cx="914400" cy="647700"/>
                 <wp:effectExtent l="0" t="0" r="0" b="0"/>
                 <wp:docPr id="1" name="Imagem 1"/>
@@ -3044,6 +3203,7 @@
         </w:tcPr>
         <w:p>
           <w:pPr>
+            <w:ind w:left="318" w:hanging="318"/>
             <w:jc w:val="center"/>
             <w:rPr>
               <w:b/>
@@ -3052,6 +3212,67 @@
               <w:szCs w:val="32"/>
             </w:rPr>
           </w:pPr>
+          <w:r>
+            <w:rPr>
+              <w:noProof/>
+              <w:lang w:eastAsia="pt-BR"/>
+            </w:rPr>
+            <w:drawing>
+              <wp:anchor distT="0" distB="0" distL="114300" distR="114300" simplePos="0" relativeHeight="251660288" behindDoc="1" locked="0" layoutInCell="1" allowOverlap="1" wp14:anchorId="1B44CE94" wp14:editId="04F7D1B1">
+                <wp:simplePos x="0" y="0"/>
+                <wp:positionH relativeFrom="column">
+                  <wp:posOffset>5236044</wp:posOffset>
+                </wp:positionH>
+                <wp:positionV relativeFrom="paragraph">
+                  <wp:posOffset>-72390</wp:posOffset>
+                </wp:positionV>
+                <wp:extent cx="739471" cy="735385"/>
+                <wp:effectExtent l="0" t="0" r="3810" b="7620"/>
+                <wp:wrapNone/>
+                <wp:docPr id="3" name="Imagem 3"/>
+                <wp:cNvGraphicFramePr>
+                  <a:graphicFrameLocks xmlns:a="http://schemas.openxmlformats.org/drawingml/2006/main" noChangeAspect="1"/>
+                </wp:cNvGraphicFramePr>
+                <a:graphic xmlns:a="http://schemas.openxmlformats.org/drawingml/2006/main">
+                  <a:graphicData uri="http://schemas.openxmlformats.org/drawingml/2006/picture">
+                    <pic:pic xmlns:pic="http://schemas.openxmlformats.org/drawingml/2006/picture">
+                      <pic:nvPicPr>
+                        <pic:cNvPr id="0" name="WhatsApp Image 2023-08-26 at 09.40.51.jpeg"/>
+                        <pic:cNvPicPr/>
+                      </pic:nvPicPr>
+                      <pic:blipFill>
+                        <a:blip r:embed="rId2" cstate="print">
+                          <a:extLst>
+                            <a:ext uri="{28A0092B-C50C-407E-A947-70E740481C1C}">
+                              <a14:useLocalDpi xmlns:a14="http://schemas.microsoft.com/office/drawing/2010/main" val="0"/>
+                            </a:ext>
+                          </a:extLst>
+                        </a:blip>
+                        <a:stretch>
+                          <a:fillRect/>
+                        </a:stretch>
+                      </pic:blipFill>
+                      <pic:spPr>
+                        <a:xfrm>
+                          <a:off x="0" y="0"/>
+                          <a:ext cx="739471" cy="735385"/>
+                        </a:xfrm>
+                        <a:prstGeom prst="rect">
+                          <a:avLst/>
+                        </a:prstGeom>
+                      </pic:spPr>
+                    </pic:pic>
+                  </a:graphicData>
+                </a:graphic>
+                <wp14:sizeRelH relativeFrom="page">
+                  <wp14:pctWidth>0</wp14:pctWidth>
+                </wp14:sizeRelH>
+                <wp14:sizeRelV relativeFrom="page">
+                  <wp14:pctHeight>0</wp14:pctHeight>
+                </wp14:sizeRelV>
+              </wp:anchor>
+            </w:drawing>
+          </w:r>
           <w:r>
             <w:rPr>
               <w:b/>
@@ -4004,7 +4225,7 @@
 </file>
 
 <file path=customXml/itemProps1.xml><?xml version="1.0" encoding="utf-8"?>
-<ds:datastoreItem xmlns:ds="http://schemas.openxmlformats.org/officeDocument/2006/customXml" ds:itemID="{DDD452AC-A726-47D9-BA75-859599CC468A}">
+<ds:datastoreItem xmlns:ds="http://schemas.openxmlformats.org/officeDocument/2006/customXml" ds:itemID="{DB606BF1-1A03-4B18-905E-17580C063C3E}">
   <ds:schemaRefs>
     <ds:schemaRef ds:uri="http://schemas.openxmlformats.org/officeDocument/2006/bibliography"/>
   </ds:schemaRefs>

</xml_diff>

<commit_message>
Ajusta geração de relatório a partir dos calculos
</commit_message>
<xml_diff>
--- a/relatorio/Template3.docx
+++ b/relatorio/Template3.docx
@@ -10,27 +10,15 @@
           <w:szCs w:val="24"/>
         </w:rPr>
       </w:pPr>
-      <w:bookmarkStart w:id="0" w:name="_GoBack"/>
-      <w:bookmarkEnd w:id="0"/>
       <w:r>
         <w:rPr>
           <w:b/>
           <w:sz w:val="24"/>
           <w:szCs w:val="24"/>
         </w:rPr>
-        <w:t>Atualização das Parcelas de {</w:t>
-      </w:r>
-      <w:proofErr w:type="gramStart"/>
-      <w:r>
-        <w:rPr>
-          <w:b/>
-          <w:sz w:val="24"/>
-          <w:szCs w:val="24"/>
-        </w:rPr>
-        <w:t xml:space="preserve">{ </w:t>
+        <w:t xml:space="preserve">Atualização das Parcelas de {{ </w:t>
       </w:r>
       <w:proofErr w:type="spellStart"/>
-      <w:proofErr w:type="gramEnd"/>
       <w:r>
         <w:rPr>
           <w:b/>
@@ -100,6 +88,8 @@
           <w:rFonts w:cstheme="minorHAnsi"/>
         </w:rPr>
       </w:pPr>
+      <w:bookmarkStart w:id="0" w:name="_GoBack"/>
+      <w:bookmarkEnd w:id="0"/>
       <w:r>
         <w:rPr>
           <w:rFonts w:cstheme="minorHAnsi"/>
@@ -176,17 +166,9 @@
               <w:rPr>
                 <w:rFonts w:cstheme="minorHAnsi"/>
               </w:rPr>
-              <w:t xml:space="preserve"> {</w:t>
-            </w:r>
-            <w:proofErr w:type="gramStart"/>
-            <w:r>
-              <w:rPr>
-                <w:rFonts w:cstheme="minorHAnsi"/>
-              </w:rPr>
-              <w:t xml:space="preserve">{ </w:t>
+              <w:t xml:space="preserve"> {{ </w:t>
             </w:r>
             <w:proofErr w:type="spellStart"/>
-            <w:proofErr w:type="gramEnd"/>
             <w:r>
               <w:rPr>
                 <w:rFonts w:cstheme="minorHAnsi"/>
@@ -216,21 +198,7 @@
               <w:rPr>
                 <w:rFonts w:cstheme="minorHAnsi"/>
               </w:rPr>
-              <w:t xml:space="preserve">Forma </w:t>
-            </w:r>
-            <w:proofErr w:type="gramStart"/>
-            <w:r>
-              <w:rPr>
-                <w:rFonts w:cstheme="minorHAnsi"/>
-              </w:rPr>
-              <w:t>do Juros</w:t>
-            </w:r>
-            <w:proofErr w:type="gramEnd"/>
-            <w:r>
-              <w:rPr>
-                <w:rFonts w:cstheme="minorHAnsi"/>
-              </w:rPr>
-              <w:t>:</w:t>
+              <w:t>Forma do Juros:</w:t>
             </w:r>
             <w:r>
               <w:rPr>
@@ -307,17 +275,9 @@
         <w:rPr>
           <w:rFonts w:cstheme="minorHAnsi"/>
         </w:rPr>
-        <w:t>{</w:t>
-      </w:r>
-      <w:proofErr w:type="gramStart"/>
-      <w:r>
-        <w:rPr>
-          <w:rFonts w:cstheme="minorHAnsi"/>
-        </w:rPr>
-        <w:t xml:space="preserve">{ </w:t>
+        <w:t xml:space="preserve">{{ </w:t>
       </w:r>
       <w:proofErr w:type="spellStart"/>
-      <w:proofErr w:type="gramEnd"/>
       <w:r>
         <w:rPr>
           <w:rFonts w:cstheme="minorHAnsi"/>
@@ -469,19 +429,11 @@
                 <w:rFonts w:cstheme="minorHAnsi"/>
               </w:rPr>
             </w:pPr>
-            <w:proofErr w:type="gramStart"/>
-            <w:r>
-              <w:rPr>
-                <w:rFonts w:cstheme="minorHAnsi"/>
-              </w:rPr>
-              <w:t>Correção(</w:t>
-            </w:r>
-            <w:proofErr w:type="gramEnd"/>
-            <w:r>
-              <w:rPr>
-                <w:rFonts w:cstheme="minorHAnsi"/>
-              </w:rPr>
-              <w:t>%)</w:t>
+            <w:r>
+              <w:rPr>
+                <w:rFonts w:cstheme="minorHAnsi"/>
+              </w:rPr>
+              <w:t>Correção(%)</w:t>
             </w:r>
           </w:p>
         </w:tc>
@@ -578,7 +530,6 @@
               <w:t>{%</w:t>
             </w:r>
             <w:proofErr w:type="spellStart"/>
-            <w:proofErr w:type="gramStart"/>
             <w:r>
               <w:rPr>
                 <w:rFonts w:cstheme="minorHAnsi"/>
@@ -586,7 +537,6 @@
               <w:t>tr</w:t>
             </w:r>
             <w:proofErr w:type="spellEnd"/>
-            <w:proofErr w:type="gramEnd"/>
             <w:r>
               <w:rPr>
                 <w:rFonts w:cstheme="minorHAnsi"/>
@@ -657,23 +607,13 @@
               <w:t>{{</w:t>
             </w:r>
             <w:proofErr w:type="spellStart"/>
-            <w:proofErr w:type="gramStart"/>
-            <w:r>
-              <w:rPr>
-                <w:rFonts w:cstheme="minorHAnsi"/>
-                <w:sz w:val="18"/>
-                <w:szCs w:val="18"/>
-              </w:rPr>
-              <w:t>item.</w:t>
-            </w:r>
-            <w:proofErr w:type="gramEnd"/>
-            <w:r>
-              <w:rPr>
-                <w:rFonts w:cstheme="minorHAnsi"/>
-                <w:sz w:val="18"/>
-                <w:szCs w:val="18"/>
-              </w:rPr>
-              <w:t>data</w:t>
+            <w:r>
+              <w:rPr>
+                <w:rFonts w:cstheme="minorHAnsi"/>
+                <w:sz w:val="18"/>
+                <w:szCs w:val="18"/>
+              </w:rPr>
+              <w:t>item.data</w:t>
             </w:r>
             <w:proofErr w:type="spellEnd"/>
             <w:r>
@@ -710,23 +650,13 @@
               <w:t>{{</w:t>
             </w:r>
             <w:proofErr w:type="spellStart"/>
-            <w:proofErr w:type="gramStart"/>
-            <w:r>
-              <w:rPr>
-                <w:rFonts w:cstheme="minorHAnsi"/>
-                <w:sz w:val="18"/>
-                <w:szCs w:val="18"/>
-              </w:rPr>
-              <w:t>item.</w:t>
-            </w:r>
-            <w:proofErr w:type="gramEnd"/>
-            <w:r>
-              <w:rPr>
-                <w:rFonts w:cstheme="minorHAnsi"/>
-                <w:sz w:val="18"/>
-                <w:szCs w:val="18"/>
-              </w:rPr>
-              <w:t>descricao</w:t>
+            <w:r>
+              <w:rPr>
+                <w:rFonts w:cstheme="minorHAnsi"/>
+                <w:sz w:val="18"/>
+                <w:szCs w:val="18"/>
+              </w:rPr>
+              <w:t>item.descricao</w:t>
             </w:r>
             <w:proofErr w:type="spellEnd"/>
             <w:r>
@@ -763,23 +693,13 @@
               <w:t>{{</w:t>
             </w:r>
             <w:proofErr w:type="spellStart"/>
-            <w:proofErr w:type="gramStart"/>
-            <w:r>
-              <w:rPr>
-                <w:rFonts w:cstheme="minorHAnsi"/>
-                <w:sz w:val="18"/>
-                <w:szCs w:val="18"/>
-              </w:rPr>
-              <w:t>item.</w:t>
-            </w:r>
-            <w:proofErr w:type="gramEnd"/>
-            <w:r>
-              <w:rPr>
-                <w:rFonts w:cstheme="minorHAnsi"/>
-                <w:sz w:val="18"/>
-                <w:szCs w:val="18"/>
-              </w:rPr>
-              <w:t>valor</w:t>
+            <w:r>
+              <w:rPr>
+                <w:rFonts w:cstheme="minorHAnsi"/>
+                <w:sz w:val="18"/>
+                <w:szCs w:val="18"/>
+              </w:rPr>
+              <w:t>item.valor</w:t>
             </w:r>
             <w:proofErr w:type="spellEnd"/>
             <w:r>
@@ -816,23 +736,13 @@
               <w:t>{{</w:t>
             </w:r>
             <w:proofErr w:type="spellStart"/>
-            <w:proofErr w:type="gramStart"/>
-            <w:r>
-              <w:rPr>
-                <w:rFonts w:cstheme="minorHAnsi"/>
-                <w:sz w:val="18"/>
-                <w:szCs w:val="18"/>
-              </w:rPr>
-              <w:t>item.</w:t>
-            </w:r>
-            <w:proofErr w:type="gramEnd"/>
-            <w:r>
-              <w:rPr>
-                <w:rFonts w:cstheme="minorHAnsi"/>
-                <w:sz w:val="18"/>
-                <w:szCs w:val="18"/>
-              </w:rPr>
-              <w:t>correcao</w:t>
+            <w:r>
+              <w:rPr>
+                <w:rFonts w:cstheme="minorHAnsi"/>
+                <w:sz w:val="18"/>
+                <w:szCs w:val="18"/>
+              </w:rPr>
+              <w:t>item.correcao</w:t>
             </w:r>
             <w:proofErr w:type="spellEnd"/>
             <w:r>
@@ -869,23 +779,13 @@
               <w:t>{{</w:t>
             </w:r>
             <w:proofErr w:type="spellStart"/>
-            <w:proofErr w:type="gramStart"/>
-            <w:r>
-              <w:rPr>
-                <w:rFonts w:cstheme="minorHAnsi"/>
-                <w:sz w:val="18"/>
-                <w:szCs w:val="18"/>
-              </w:rPr>
-              <w:t>item.</w:t>
-            </w:r>
-            <w:proofErr w:type="gramEnd"/>
-            <w:r>
-              <w:rPr>
-                <w:rFonts w:cstheme="minorHAnsi"/>
-                <w:sz w:val="18"/>
-                <w:szCs w:val="18"/>
-              </w:rPr>
-              <w:t>corrigido</w:t>
+            <w:r>
+              <w:rPr>
+                <w:rFonts w:cstheme="minorHAnsi"/>
+                <w:sz w:val="18"/>
+                <w:szCs w:val="18"/>
+              </w:rPr>
+              <w:t>item.corrigido</w:t>
             </w:r>
             <w:proofErr w:type="spellEnd"/>
             <w:r>
@@ -922,23 +822,13 @@
               <w:t>{{</w:t>
             </w:r>
             <w:proofErr w:type="spellStart"/>
-            <w:proofErr w:type="gramStart"/>
-            <w:r>
-              <w:rPr>
-                <w:rFonts w:cstheme="minorHAnsi"/>
-                <w:sz w:val="18"/>
-                <w:szCs w:val="18"/>
-              </w:rPr>
-              <w:t>item.</w:t>
-            </w:r>
-            <w:proofErr w:type="gramEnd"/>
-            <w:r>
-              <w:rPr>
-                <w:rFonts w:cstheme="minorHAnsi"/>
-                <w:sz w:val="18"/>
-                <w:szCs w:val="18"/>
-              </w:rPr>
-              <w:t>juros</w:t>
+            <w:r>
+              <w:rPr>
+                <w:rFonts w:cstheme="minorHAnsi"/>
+                <w:sz w:val="18"/>
+                <w:szCs w:val="18"/>
+              </w:rPr>
+              <w:t>item.juros</w:t>
             </w:r>
             <w:proofErr w:type="spellEnd"/>
             <w:r>
@@ -975,23 +865,13 @@
               <w:t>{{</w:t>
             </w:r>
             <w:proofErr w:type="spellStart"/>
-            <w:proofErr w:type="gramStart"/>
-            <w:r>
-              <w:rPr>
-                <w:rFonts w:cstheme="minorHAnsi"/>
-                <w:sz w:val="18"/>
-                <w:szCs w:val="18"/>
-              </w:rPr>
-              <w:t>item.</w:t>
-            </w:r>
-            <w:proofErr w:type="gramEnd"/>
-            <w:r>
-              <w:rPr>
-                <w:rFonts w:cstheme="minorHAnsi"/>
-                <w:sz w:val="18"/>
-                <w:szCs w:val="18"/>
-              </w:rPr>
-              <w:t>total</w:t>
+            <w:r>
+              <w:rPr>
+                <w:rFonts w:cstheme="minorHAnsi"/>
+                <w:sz w:val="18"/>
+                <w:szCs w:val="18"/>
+              </w:rPr>
+              <w:t>item.total</w:t>
             </w:r>
             <w:proofErr w:type="spellEnd"/>
             <w:r>
@@ -1031,7 +911,6 @@
               <w:t>{%</w:t>
             </w:r>
             <w:proofErr w:type="spellStart"/>
-            <w:proofErr w:type="gramStart"/>
             <w:r>
               <w:rPr>
                 <w:rFonts w:cstheme="minorHAnsi"/>
@@ -1041,7 +920,6 @@
               <w:t>tr</w:t>
             </w:r>
             <w:proofErr w:type="spellEnd"/>
-            <w:proofErr w:type="gramEnd"/>
             <w:r>
               <w:rPr>
                 <w:rFonts w:cstheme="minorHAnsi"/>
@@ -1145,16 +1023,7 @@
                 <w:sz w:val="18"/>
                 <w:szCs w:val="18"/>
               </w:rPr>
-              <w:t>{</w:t>
-            </w:r>
-            <w:proofErr w:type="gramStart"/>
-            <w:r>
-              <w:rPr>
-                <w:rFonts w:cstheme="minorHAnsi"/>
-                <w:sz w:val="18"/>
-                <w:szCs w:val="18"/>
-              </w:rPr>
-              <w:t>{</w:t>
+              <w:t>{{</w:t>
             </w:r>
             <w:r>
               <w:rPr>
@@ -1165,7 +1034,6 @@
               <w:t xml:space="preserve"> </w:t>
             </w:r>
             <w:proofErr w:type="spellStart"/>
-            <w:proofErr w:type="gramEnd"/>
             <w:r>
               <w:rPr>
                 <w:rFonts w:cstheme="minorHAnsi"/>
@@ -1245,16 +1113,7 @@
                 <w:sz w:val="18"/>
                 <w:szCs w:val="18"/>
               </w:rPr>
-              <w:t>{</w:t>
-            </w:r>
-            <w:proofErr w:type="gramStart"/>
-            <w:r>
-              <w:rPr>
-                <w:rFonts w:cstheme="minorHAnsi"/>
-                <w:sz w:val="18"/>
-                <w:szCs w:val="18"/>
-              </w:rPr>
-              <w:t>{</w:t>
+              <w:t>{{</w:t>
             </w:r>
             <w:r>
               <w:rPr>
@@ -1265,7 +1124,6 @@
               <w:t xml:space="preserve"> </w:t>
             </w:r>
             <w:proofErr w:type="spellStart"/>
-            <w:proofErr w:type="gramEnd"/>
             <w:r>
               <w:rPr>
                 <w:rFonts w:cstheme="minorHAnsi"/>
@@ -1341,16 +1199,7 @@
                 <w:sz w:val="18"/>
                 <w:szCs w:val="18"/>
               </w:rPr>
-              <w:t>{</w:t>
-            </w:r>
-            <w:proofErr w:type="gramStart"/>
-            <w:r>
-              <w:rPr>
-                <w:rFonts w:cstheme="minorHAnsi"/>
-                <w:sz w:val="18"/>
-                <w:szCs w:val="18"/>
-              </w:rPr>
-              <w:t>{</w:t>
+              <w:t>{{</w:t>
             </w:r>
             <w:r>
               <w:rPr>
@@ -1361,7 +1210,6 @@
               <w:t xml:space="preserve"> </w:t>
             </w:r>
             <w:proofErr w:type="spellStart"/>
-            <w:proofErr w:type="gramEnd"/>
             <w:r>
               <w:rPr>
                 <w:rFonts w:cstheme="minorHAnsi"/>
@@ -1421,16 +1269,7 @@
                 <w:sz w:val="18"/>
                 <w:szCs w:val="18"/>
               </w:rPr>
-              <w:t>{</w:t>
-            </w:r>
-            <w:proofErr w:type="gramStart"/>
-            <w:r>
-              <w:rPr>
-                <w:rFonts w:cstheme="minorHAnsi"/>
-                <w:sz w:val="18"/>
-                <w:szCs w:val="18"/>
-              </w:rPr>
-              <w:t>{</w:t>
+              <w:t>{{</w:t>
             </w:r>
             <w:r>
               <w:rPr>
@@ -1441,7 +1280,6 @@
               <w:t xml:space="preserve"> </w:t>
             </w:r>
             <w:proofErr w:type="spellStart"/>
-            <w:proofErr w:type="gramEnd"/>
             <w:r>
               <w:rPr>
                 <w:rFonts w:cstheme="minorHAnsi"/>
@@ -1524,14 +1362,7 @@
               <w:rPr>
                 <w:rFonts w:cstheme="minorHAnsi"/>
               </w:rPr>
-              <w:t>Multa (BC = {</w:t>
-            </w:r>
-            <w:proofErr w:type="gramStart"/>
-            <w:r>
-              <w:rPr>
-                <w:rFonts w:cstheme="minorHAnsi"/>
-              </w:rPr>
-              <w:t>{</w:t>
+              <w:t>Multa (BC = {{</w:t>
             </w:r>
             <w:r>
               <w:rPr>
@@ -1540,7 +1371,6 @@
               <w:t xml:space="preserve"> </w:t>
             </w:r>
             <w:proofErr w:type="spellStart"/>
-            <w:proofErr w:type="gramEnd"/>
             <w:r>
               <w:rPr>
                 <w:rFonts w:cstheme="minorHAnsi"/>
@@ -1596,14 +1426,7 @@
               <w:rPr>
                 <w:rFonts w:cstheme="minorHAnsi"/>
               </w:rPr>
-              <w:t>{</w:t>
-            </w:r>
-            <w:proofErr w:type="gramStart"/>
-            <w:r>
-              <w:rPr>
-                <w:rFonts w:cstheme="minorHAnsi"/>
-              </w:rPr>
-              <w:t>{</w:t>
+              <w:t>{{</w:t>
             </w:r>
             <w:r>
               <w:rPr>
@@ -1612,7 +1435,6 @@
               <w:t xml:space="preserve"> </w:t>
             </w:r>
             <w:proofErr w:type="spellStart"/>
-            <w:proofErr w:type="gramEnd"/>
             <w:r>
               <w:rPr>
                 <w:rFonts w:cstheme="minorHAnsi"/>
@@ -1740,14 +1562,7 @@
               <w:rPr>
                 <w:rFonts w:cstheme="minorHAnsi"/>
               </w:rPr>
-              <w:t>{</w:t>
-            </w:r>
-            <w:proofErr w:type="gramStart"/>
-            <w:r>
-              <w:rPr>
-                <w:rFonts w:cstheme="minorHAnsi"/>
-              </w:rPr>
-              <w:t>{</w:t>
+              <w:t>{{</w:t>
             </w:r>
             <w:r>
               <w:rPr>
@@ -1756,7 +1571,6 @@
               <w:t xml:space="preserve"> </w:t>
             </w:r>
             <w:proofErr w:type="spellStart"/>
-            <w:proofErr w:type="gramEnd"/>
             <w:r>
               <w:rPr>
                 <w:rFonts w:cstheme="minorHAnsi"/>
@@ -1922,14 +1736,7 @@
               <w:rPr>
                 <w:rFonts w:cstheme="minorHAnsi"/>
               </w:rPr>
-              <w:t>{</w:t>
-            </w:r>
-            <w:proofErr w:type="gramStart"/>
-            <w:r>
-              <w:rPr>
-                <w:rFonts w:cstheme="minorHAnsi"/>
-              </w:rPr>
-              <w:t>{</w:t>
+              <w:t>{{</w:t>
             </w:r>
             <w:r>
               <w:rPr>
@@ -1938,7 +1745,6 @@
               <w:t xml:space="preserve"> </w:t>
             </w:r>
             <w:proofErr w:type="spellStart"/>
-            <w:proofErr w:type="gramEnd"/>
             <w:r>
               <w:rPr>
                 <w:rFonts w:cstheme="minorHAnsi"/>
@@ -2023,14 +1829,7 @@
               <w:rPr>
                 <w:rFonts w:cstheme="minorHAnsi"/>
               </w:rPr>
-              <w:t>{</w:t>
-            </w:r>
-            <w:proofErr w:type="gramStart"/>
-            <w:r>
-              <w:rPr>
-                <w:rFonts w:cstheme="minorHAnsi"/>
-              </w:rPr>
-              <w:t>{</w:t>
+              <w:t>{{</w:t>
             </w:r>
             <w:r>
               <w:rPr>
@@ -2039,7 +1838,6 @@
               <w:t xml:space="preserve"> </w:t>
             </w:r>
             <w:proofErr w:type="spellStart"/>
-            <w:proofErr w:type="gramEnd"/>
             <w:r>
               <w:rPr>
                 <w:rFonts w:cstheme="minorHAnsi"/>
@@ -2124,27 +1922,13 @@
               <w:rPr>
                 <w:rFonts w:cstheme="minorHAnsi"/>
               </w:rPr>
-              <w:t>{</w:t>
-            </w:r>
-            <w:proofErr w:type="gramStart"/>
-            <w:r>
-              <w:rPr>
-                <w:rFonts w:cstheme="minorHAnsi"/>
-              </w:rPr>
-              <w:t>{</w:t>
-            </w:r>
-            <w:r>
-              <w:rPr>
-                <w:rFonts w:cstheme="minorHAnsi"/>
-              </w:rPr>
-              <w:t xml:space="preserve"> </w:t>
-            </w:r>
-            <w:proofErr w:type="gramEnd"/>
-            <w:r>
-              <w:rPr>
-                <w:rFonts w:cstheme="minorHAnsi"/>
-              </w:rPr>
-              <w:t>calculo.</w:t>
+              <w:t>{{</w:t>
+            </w:r>
+            <w:r>
+              <w:rPr>
+                <w:rFonts w:cstheme="minorHAnsi"/>
+              </w:rPr>
+              <w:t xml:space="preserve"> calculo.</w:t>
             </w:r>
             <w:r>
               <w:rPr>
@@ -2228,14 +2012,7 @@
               <w:rPr>
                 <w:rFonts w:cstheme="minorHAnsi"/>
               </w:rPr>
-              <w:t>{</w:t>
-            </w:r>
-            <w:proofErr w:type="gramStart"/>
-            <w:r>
-              <w:rPr>
-                <w:rFonts w:cstheme="minorHAnsi"/>
-              </w:rPr>
-              <w:t>{</w:t>
+              <w:t>{{</w:t>
             </w:r>
             <w:r>
               <w:rPr>
@@ -2244,7 +2021,6 @@
               <w:t xml:space="preserve"> </w:t>
             </w:r>
             <w:proofErr w:type="spellStart"/>
-            <w:proofErr w:type="gramEnd"/>
             <w:r>
               <w:rPr>
                 <w:rFonts w:cstheme="minorHAnsi"/>
@@ -2320,14 +2096,7 @@
               <w:rPr>
                 <w:rFonts w:cstheme="minorHAnsi"/>
               </w:rPr>
-              <w:t>{</w:t>
-            </w:r>
-            <w:proofErr w:type="gramStart"/>
-            <w:r>
-              <w:rPr>
-                <w:rFonts w:cstheme="minorHAnsi"/>
-              </w:rPr>
-              <w:t>{</w:t>
+              <w:t>{{</w:t>
             </w:r>
             <w:r>
               <w:rPr>
@@ -2336,7 +2105,6 @@
               <w:t xml:space="preserve"> </w:t>
             </w:r>
             <w:proofErr w:type="spellStart"/>
-            <w:proofErr w:type="gramEnd"/>
             <w:r>
               <w:rPr>
                 <w:rFonts w:cstheme="minorHAnsi"/>
@@ -2418,14 +2186,7 @@
               <w:rPr>
                 <w:rFonts w:cstheme="minorHAnsi"/>
               </w:rPr>
-              <w:t>{</w:t>
-            </w:r>
-            <w:proofErr w:type="gramStart"/>
-            <w:r>
-              <w:rPr>
-                <w:rFonts w:cstheme="minorHAnsi"/>
-              </w:rPr>
-              <w:t>{</w:t>
+              <w:t>{{</w:t>
             </w:r>
             <w:r>
               <w:rPr>
@@ -2434,7 +2195,6 @@
               <w:t xml:space="preserve"> </w:t>
             </w:r>
             <w:proofErr w:type="spellStart"/>
-            <w:proofErr w:type="gramEnd"/>
             <w:r>
               <w:rPr>
                 <w:rFonts w:cstheme="minorHAnsi"/>
@@ -2510,14 +2270,7 @@
               <w:rPr>
                 <w:rFonts w:cstheme="minorHAnsi"/>
               </w:rPr>
-              <w:t>{</w:t>
-            </w:r>
-            <w:proofErr w:type="gramStart"/>
-            <w:r>
-              <w:rPr>
-                <w:rFonts w:cstheme="minorHAnsi"/>
-              </w:rPr>
-              <w:t>{</w:t>
+              <w:t>{{</w:t>
             </w:r>
             <w:r>
               <w:rPr>
@@ -2526,7 +2279,6 @@
               <w:t xml:space="preserve"> </w:t>
             </w:r>
             <w:proofErr w:type="spellStart"/>
-            <w:proofErr w:type="gramEnd"/>
             <w:r>
               <w:rPr>
                 <w:rFonts w:cstheme="minorHAnsi"/>
@@ -2611,14 +2363,7 @@
               <w:rPr>
                 <w:rFonts w:cstheme="minorHAnsi"/>
               </w:rPr>
-              <w:t>{</w:t>
-            </w:r>
-            <w:proofErr w:type="gramStart"/>
-            <w:r>
-              <w:rPr>
-                <w:rFonts w:cstheme="minorHAnsi"/>
-              </w:rPr>
-              <w:t>{</w:t>
+              <w:t>{{</w:t>
             </w:r>
             <w:r>
               <w:rPr>
@@ -2627,7 +2372,6 @@
               <w:t xml:space="preserve"> </w:t>
             </w:r>
             <w:proofErr w:type="spellStart"/>
-            <w:proofErr w:type="gramEnd"/>
             <w:r>
               <w:rPr>
                 <w:rFonts w:cstheme="minorHAnsi"/>
@@ -2721,15 +2465,7 @@
                 <w:rFonts w:cstheme="minorHAnsi"/>
                 <w:b/>
               </w:rPr>
-              <w:t>{</w:t>
-            </w:r>
-            <w:proofErr w:type="gramStart"/>
-            <w:r>
-              <w:rPr>
-                <w:rFonts w:cstheme="minorHAnsi"/>
-                <w:b/>
-              </w:rPr>
-              <w:t>{</w:t>
+              <w:t>{{</w:t>
             </w:r>
             <w:r>
               <w:rPr>
@@ -2738,7 +2474,6 @@
               <w:t xml:space="preserve"> </w:t>
             </w:r>
             <w:proofErr w:type="spellStart"/>
-            <w:proofErr w:type="gramEnd"/>
             <w:r>
               <w:rPr>
                 <w:rFonts w:cstheme="minorHAnsi"/>
@@ -3288,15 +3023,7 @@
             <w:jc w:val="center"/>
           </w:pPr>
           <w:r>
-            <w:t xml:space="preserve">Rua Pinto Bandeira n.º 132, Sala n.º 04 - Condomínio Atenas, Bairro </w:t>
-          </w:r>
-          <w:proofErr w:type="gramStart"/>
-          <w:r>
-            <w:t>Centro</w:t>
-          </w:r>
-          <w:proofErr w:type="gramEnd"/>
-          <w:r>
-            <w:t xml:space="preserve"> </w:t>
+            <w:t xml:space="preserve">Rua Pinto Bandeira n.º 132, Sala n.º 04 - Condomínio Atenas, Bairro Centro </w:t>
           </w:r>
         </w:p>
         <w:p>
@@ -4225,7 +3952,7 @@
 </file>
 
 <file path=customXml/itemProps1.xml><?xml version="1.0" encoding="utf-8"?>
-<ds:datastoreItem xmlns:ds="http://schemas.openxmlformats.org/officeDocument/2006/customXml" ds:itemID="{DB606BF1-1A03-4B18-905E-17580C063C3E}">
+<ds:datastoreItem xmlns:ds="http://schemas.openxmlformats.org/officeDocument/2006/customXml" ds:itemID="{60D05912-C5D1-4CC4-AC4D-91E4562B8AF1}">
   <ds:schemaRefs>
     <ds:schemaRef ds:uri="http://schemas.openxmlformats.org/officeDocument/2006/bibliography"/>
   </ds:schemaRefs>

</xml_diff>